<commit_message>
updated grant form and loan request
</commit_message>
<xml_diff>
--- a/cousins_loan_request_form.docx
+++ b/cousins_loan_request_form.docx
@@ -1143,17 +1143,25 @@
         <w:pStyle w:val="BodyText"/>
         <w:rPr>
           <w:bCs/>
-        </w:rPr>
-      </w:pPr>
-      <w:bookmarkStart w:id="0" w:name="_Hlk124001840"/>
+          <w:i/>
+          <w:iCs/>
+        </w:rPr>
+      </w:pPr>
       <w:r>
         <w:rPr>
           <w:bCs/>
         </w:rPr>
-        <w:t>Resolving speciation within Rhyacotritonidae: the monogenetic family of torrent salamanders</w:t>
-      </w:r>
-    </w:p>
-    <w:bookmarkEnd w:id="0"/>
+        <w:t xml:space="preserve">A phylogenetic approach to understanding the evolutionary history of the threatened Cascade torrent salamander, </w:t>
+      </w:r>
+      <w:r>
+        <w:rPr>
+          <w:bCs/>
+          <w:i/>
+          <w:iCs/>
+        </w:rPr>
+        <w:t>Rhyacotriton cascadae</w:t>
+      </w:r>
+    </w:p>
     <w:p>
       <w:pPr>
         <w:pStyle w:val="BodyText"/>
@@ -1330,12 +1338,49 @@
     </w:p>
     <w:p>
       <w:pPr>
+        <w:tabs>
+          <w:tab w:val="left" w:pos="379"/>
+        </w:tabs>
+        <w:spacing w:before="1" w:line="278" w:lineRule="auto"/>
+        <w:ind w:left="100" w:right="410"/>
+        <w:rPr>
+          <w:sz w:val="24"/>
+        </w:rPr>
+      </w:pPr>
+    </w:p>
+    <w:p>
+      <w:pPr>
+        <w:tabs>
+          <w:tab w:val="left" w:pos="379"/>
+        </w:tabs>
+        <w:spacing w:before="1" w:line="278" w:lineRule="auto"/>
+        <w:ind w:right="410"/>
+        <w:rPr>
+          <w:b/>
+          <w:bCs/>
+          <w:sz w:val="24"/>
+        </w:rPr>
+      </w:pPr>
+      <w:r>
+        <w:rPr>
+          <w:b/>
+          <w:bCs/>
+          <w:sz w:val="24"/>
+        </w:rPr>
+        <w:t>Lead Investigators</w:t>
+      </w:r>
+    </w:p>
+    <w:p>
+      <w:pPr>
         <w:pStyle w:val="BodyText"/>
         <w:spacing w:before="11"/>
-        <w:rPr>
-          <w:sz w:val="27"/>
-        </w:rPr>
-      </w:pPr>
+      </w:pPr>
+      <w:r>
+        <w:t>Christopher Cousins: PhD Student at Oregon State University in the department of Fisheries, Wildlife, and Conservation Sciences (FWCS)</w:t>
+      </w:r>
+      <w:r>
+        <w:t>* Responsible for requested materials</w:t>
+      </w:r>
     </w:p>
     <w:p>
       <w:pPr>
@@ -1343,7 +1388,7 @@
         <w:spacing w:before="11"/>
       </w:pPr>
       <w:r>
-        <w:t>Christopher Cousins: PhD Student at Oregon State University in the department of Fisheries, Wildlife, and Conservation Sciences (FWCS)</w:t>
+        <w:t>Dr. Brian Sidlauskas: Professor at Oregon State University in the FWCS department</w:t>
       </w:r>
     </w:p>
     <w:p>
@@ -1352,16 +1397,54 @@
         <w:spacing w:before="11"/>
       </w:pPr>
       <w:r>
-        <w:t>Dr. Brian Sidlauskas: Professor at Oregon State University in the FWCS department</w:t>
+        <w:t>Dr. Tiffany Garcia: Professor at Oregon State University in the FWCS department</w:t>
       </w:r>
     </w:p>
     <w:p>
       <w:pPr>
         <w:pStyle w:val="BodyText"/>
         <w:spacing w:before="11"/>
-      </w:pPr>
-      <w:r>
-        <w:t>Dr. Tiffany Garcia: Professor at Oregon State University in the FWCS department</w:t>
+        <w:rPr>
+          <w:b/>
+          <w:bCs/>
+        </w:rPr>
+      </w:pPr>
+      <w:r>
+        <w:rPr>
+          <w:b/>
+          <w:bCs/>
+        </w:rPr>
+        <w:t>Collaborators</w:t>
+      </w:r>
+    </w:p>
+    <w:p>
+      <w:pPr>
+        <w:pStyle w:val="BodyText"/>
+        <w:spacing w:before="11"/>
+      </w:pPr>
+      <w:r>
+        <w:t>Michael J. Adams</w:t>
+      </w:r>
+      <w:r>
+        <w:t xml:space="preserve">: </w:t>
+      </w:r>
+      <w:r>
+        <w:t>Scientist at the United States Geological Survey</w:t>
+      </w:r>
+    </w:p>
+    <w:p>
+      <w:pPr>
+        <w:pStyle w:val="BodyText"/>
+        <w:spacing w:before="11"/>
+      </w:pPr>
+      <w:r>
+        <w:t>Christopher Pearl:</w:t>
+      </w:r>
+      <w:r>
+        <w:t xml:space="preserve"> </w:t>
+      </w:r>
+      <w:r>
+        <w:t>Scientist at the United States Geological Survey</w:t>
       </w:r>
     </w:p>
     <w:p>
@@ -1520,21 +1603,116 @@
     </w:p>
     <w:p>
       <w:pPr>
+        <w:pStyle w:val="ListParagraph"/>
+        <w:tabs>
+          <w:tab w:val="left" w:pos="350"/>
+        </w:tabs>
+        <w:spacing w:line="276" w:lineRule="auto"/>
+        <w:ind w:right="722"/>
+        <w:rPr>
+          <w:sz w:val="24"/>
+        </w:rPr>
+      </w:pPr>
+    </w:p>
+    <w:p>
+      <w:pPr>
         <w:pStyle w:val="BodyText"/>
-        <w:spacing w:before="0"/>
-        <w:rPr>
-          <w:sz w:val="26"/>
-        </w:rPr>
-      </w:pPr>
+        <w:spacing w:before="9"/>
+        <w:ind w:left="100"/>
+      </w:pPr>
+      <w:r>
+        <w:t>The Cascade torrent salamander (</w:t>
+      </w:r>
+      <w:r>
+        <w:rPr>
+          <w:i/>
+          <w:iCs/>
+        </w:rPr>
+        <w:t xml:space="preserve">Rhyacotriton cascadae) </w:t>
+      </w:r>
+      <w:r>
+        <w:t>is one of four species within</w:t>
+      </w:r>
+      <w:r>
+        <w:t xml:space="preserve"> the monogeneric family of Rhyacotritonidae, endemic to the Pacific Northwest</w:t>
+      </w:r>
+      <w:r>
+        <w:t xml:space="preserve">. The family is biphasic, with both an aquatic larval stage that can last multiple years, and a terrestrial adult </w:t>
+      </w:r>
+      <w:r>
+        <w:lastRenderedPageBreak/>
+        <w:t xml:space="preserve">stage. Terrestrial adults are highly susceptible to desiccation, even among other salamanders, and are closely tied to streams and seeps for most of their lives. Their eggs have a development time of as long as 200 days and must be in constantly flowing cold water. </w:t>
+      </w:r>
+      <w:r>
+        <w:rPr>
+          <w:i/>
+          <w:iCs/>
+        </w:rPr>
+        <w:t xml:space="preserve">Rhyacotriton </w:t>
+      </w:r>
+      <w:r>
+        <w:t xml:space="preserve">also have a low thermal tolerance, with </w:t>
+      </w:r>
+      <w:r>
+        <w:rPr>
+          <w:i/>
+          <w:iCs/>
+        </w:rPr>
+        <w:t xml:space="preserve">R. cascadae </w:t>
+      </w:r>
+      <w:r>
+        <w:t xml:space="preserve">being largely absent from streams with a water temperature of over 14° C. </w:t>
+      </w:r>
+      <w:r>
+        <w:t xml:space="preserve">Torrent salamanders are at risk from the impacts of timber harvest and climate change in their range, and as a result both </w:t>
+      </w:r>
+      <w:r>
+        <w:rPr>
+          <w:i/>
+          <w:iCs/>
+        </w:rPr>
+        <w:t xml:space="preserve">R. cascadae </w:t>
+      </w:r>
+      <w:r>
+        <w:t xml:space="preserve">and </w:t>
+      </w:r>
+      <w:r>
+        <w:rPr>
+          <w:i/>
+          <w:iCs/>
+        </w:rPr>
+        <w:t xml:space="preserve">R. kezeri </w:t>
+      </w:r>
+      <w:r>
+        <w:t xml:space="preserve">are currently candidate species for listing under the federal Endangered Species Act (ESA) by the United States Fish and Wildlife Service (USGS). </w:t>
+      </w:r>
     </w:p>
     <w:p>
       <w:pPr>
         <w:pStyle w:val="BodyText"/>
-        <w:spacing w:before="0"/>
-        <w:rPr>
-          <w:sz w:val="26"/>
-        </w:rPr>
-      </w:pPr>
+        <w:spacing w:before="9"/>
+        <w:ind w:left="100"/>
+      </w:pPr>
+    </w:p>
+    <w:p>
+      <w:pPr>
+        <w:pStyle w:val="BodyText"/>
+        <w:spacing w:before="9"/>
+        <w:ind w:left="100"/>
+      </w:pPr>
+      <w:r>
+        <w:t xml:space="preserve">To support conservation efforts for </w:t>
+      </w:r>
+      <w:r>
+        <w:rPr>
+          <w:i/>
+          <w:iCs/>
+        </w:rPr>
+        <w:t>R. cascadae</w:t>
+      </w:r>
+      <w:r>
+        <w:t xml:space="preserve">, we began a range wide </w:t>
+      </w:r>
     </w:p>
     <w:p>
       <w:pPr>

</xml_diff>